<commit_message>
Respond to reviewers' comments
</commit_message>
<xml_diff>
--- a/submission/cover_letter.docx
+++ b/submission/cover_letter.docx
@@ -93,7 +93,7 @@
                           </a:ln>
                           <a:extLst>
                             <a:ext uri="{91240B29-F687-4f45-9708-019B960494DF}">
-                              <a14:hiddenLine xmlns:a14="http://schemas.microsoft.com/office/drawing/2010/main" xmlns:w="http://schemas.openxmlformats.org/wordprocessingml/2006/main" xmlns:w10="urn:schemas-microsoft-com:office:word" xmlns:v="urn:schemas-microsoft-com:vml" xmlns:o="urn:schemas-microsoft-com:office:office" xmlns:mv="urn:schemas-microsoft-com:mac:vml" xmlns:mo="http://schemas.microsoft.com/office/mac/office/2008/main" xmlns="" w="9525">
+                              <a14:hiddenLine xmlns="" xmlns:mo="http://schemas.microsoft.com/office/mac/office/2008/main" xmlns:mv="urn:schemas-microsoft-com:mac:vml" xmlns:o="urn:schemas-microsoft-com:office:office" xmlns:v="urn:schemas-microsoft-com:vml" xmlns:w10="urn:schemas-microsoft-com:office:word" xmlns:w="http://schemas.openxmlformats.org/wordprocessingml/2006/main" xmlns:a14="http://schemas.microsoft.com/office/drawing/2010/main" w="9525">
                                 <a:solidFill>
                                   <a:srgbClr val="000000"/>
                                 </a:solidFill>
@@ -269,7 +269,7 @@
                           <a:noFill/>
                           <a:extLst>
                             <a:ext uri="{909E8E84-426E-40dd-AFC4-6F175D3DCCD1}">
-                              <a14:hiddenFill xmlns:a14="http://schemas.microsoft.com/office/drawing/2010/main" xmlns:w="http://schemas.openxmlformats.org/wordprocessingml/2006/main" xmlns:w10="urn:schemas-microsoft-com:office:word" xmlns:v="urn:schemas-microsoft-com:vml" xmlns:o="urn:schemas-microsoft-com:office:office" xmlns:mv="urn:schemas-microsoft-com:mac:vml" xmlns:mo="http://schemas.microsoft.com/office/mac/office/2008/main" xmlns="">
+                              <a14:hiddenFill xmlns="" xmlns:mo="http://schemas.microsoft.com/office/mac/office/2008/main" xmlns:mv="urn:schemas-microsoft-com:mac:vml" xmlns:o="urn:schemas-microsoft-com:office:office" xmlns:v="urn:schemas-microsoft-com:vml" xmlns:w10="urn:schemas-microsoft-com:office:word" xmlns:w="http://schemas.openxmlformats.org/wordprocessingml/2006/main" xmlns:a14="http://schemas.microsoft.com/office/drawing/2010/main">
                                 <a:solidFill>
                                   <a:srgbClr val="FFFFFF"/>
                                 </a:solidFill>
@@ -470,7 +470,14 @@
           <w:rFonts w:cs="Arial"/>
           <w:szCs w:val="22"/>
         </w:rPr>
-        <w:t>June 27, 2023</w:t>
+        <w:t>October 4</w:t>
+      </w:r>
+      <w:r>
+        <w:rPr>
+          <w:rFonts w:cs="Arial"/>
+          <w:szCs w:val="22"/>
+        </w:rPr>
+        <w:t>, 2023</w:t>
       </w:r>
     </w:p>
     <w:p>
@@ -577,7 +584,30 @@
           <w:rFonts w:cs="Arial"/>
           <w:szCs w:val="22"/>
         </w:rPr>
-        <w:t xml:space="preserve">happy to submit </w:t>
+        <w:t xml:space="preserve">happy to </w:t>
+      </w:r>
+      <w:proofErr w:type="spellStart"/>
+      <w:r>
+        <w:rPr>
+          <w:rFonts w:cs="Arial"/>
+          <w:szCs w:val="22"/>
+        </w:rPr>
+        <w:t>rer</w:t>
+      </w:r>
+      <w:r>
+        <w:rPr>
+          <w:rFonts w:cs="Arial"/>
+          <w:szCs w:val="22"/>
+        </w:rPr>
+        <w:t>submit</w:t>
+      </w:r>
+      <w:proofErr w:type="spellEnd"/>
+      <w:r>
+        <w:rPr>
+          <w:rFonts w:cs="Arial"/>
+          <w:szCs w:val="22"/>
+        </w:rPr>
+        <w:t xml:space="preserve"> </w:t>
       </w:r>
       <w:r>
         <w:rPr>
@@ -621,7 +651,21 @@
           <w:rFonts w:cs="Arial"/>
           <w:szCs w:val="22"/>
         </w:rPr>
-        <w:t xml:space="preserve"> for your consideration</w:t>
+        <w:t xml:space="preserve"> for your </w:t>
+      </w:r>
+      <w:r>
+        <w:rPr>
+          <w:rFonts w:cs="Arial"/>
+          <w:szCs w:val="22"/>
+        </w:rPr>
+        <w:t>re</w:t>
+      </w:r>
+      <w:r>
+        <w:rPr>
+          <w:rFonts w:cs="Arial"/>
+          <w:szCs w:val="22"/>
+        </w:rPr>
+        <w:t>consideration</w:t>
       </w:r>
       <w:r>
         <w:rPr>
@@ -630,6 +674,7 @@
         </w:rPr>
         <w:t xml:space="preserve"> at </w:t>
       </w:r>
+      <w:proofErr w:type="spellStart"/>
       <w:r>
         <w:rPr>
           <w:rFonts w:cs="Arial"/>
@@ -648,6 +693,7 @@
         </w:rPr>
         <w:t>Sphere</w:t>
       </w:r>
+      <w:proofErr w:type="spellEnd"/>
       <w:r>
         <w:rPr>
           <w:rFonts w:cs="Arial"/>
@@ -660,93 +706,21 @@
           <w:rFonts w:cs="Arial"/>
           <w:szCs w:val="22"/>
         </w:rPr>
-        <w:t xml:space="preserve">Among studies sequencing 16S rRNA gene fragments, it is common to observe wide variation in the number of sequences sampled from each sample in the study. This manuscript </w:t>
-      </w:r>
-      <w:r>
-        <w:rPr>
-          <w:rFonts w:cs="Arial"/>
-          <w:szCs w:val="22"/>
-        </w:rPr>
-        <w:t>re</w:t>
-      </w:r>
-      <w:r>
-        <w:rPr>
-          <w:rFonts w:cs="Arial"/>
-          <w:szCs w:val="22"/>
-        </w:rPr>
-        <w:t xml:space="preserve">addresses </w:t>
-      </w:r>
-      <w:r>
-        <w:rPr>
-          <w:rFonts w:cs="Arial"/>
-          <w:szCs w:val="22"/>
-        </w:rPr>
-        <w:t xml:space="preserve">a widely cited paper from 2014 that indicated that rarefying data and </w:t>
-      </w:r>
-      <w:proofErr w:type="gramStart"/>
-      <w:r>
-        <w:rPr>
-          <w:rFonts w:cs="Arial"/>
-          <w:szCs w:val="22"/>
-        </w:rPr>
-        <w:t>with it</w:t>
-      </w:r>
-      <w:proofErr w:type="gramEnd"/>
-      <w:r>
-        <w:rPr>
-          <w:rFonts w:cs="Arial"/>
-          <w:szCs w:val="22"/>
-        </w:rPr>
-        <w:t xml:space="preserve"> rarefaction, should not be used in amplicon sequencing studies. I have recreated their simulated framework and evaluated different analysis decisions from their study. In the end, using their framework, I show that rarefaction should be used. </w:t>
-      </w:r>
-      <w:r>
-        <w:rPr>
-          <w:rFonts w:cs="Arial"/>
-          <w:szCs w:val="22"/>
-        </w:rPr>
-        <w:t>Th</w:t>
-      </w:r>
-      <w:r>
-        <w:rPr>
-          <w:rFonts w:cs="Arial"/>
-          <w:szCs w:val="22"/>
-        </w:rPr>
-        <w:t xml:space="preserve">is </w:t>
-      </w:r>
-      <w:r>
-        <w:rPr>
-          <w:rFonts w:cs="Arial"/>
-          <w:szCs w:val="22"/>
-        </w:rPr>
-        <w:t xml:space="preserve">manuscript </w:t>
-      </w:r>
-      <w:r>
-        <w:rPr>
-          <w:rFonts w:cs="Arial"/>
-          <w:szCs w:val="22"/>
-        </w:rPr>
-        <w:t>has been</w:t>
-      </w:r>
-      <w:r>
-        <w:rPr>
-          <w:rFonts w:cs="Arial"/>
-          <w:szCs w:val="22"/>
-        </w:rPr>
-        <w:t xml:space="preserve"> </w:t>
-      </w:r>
-      <w:r>
-        <w:rPr>
-          <w:rFonts w:cs="Arial"/>
-          <w:szCs w:val="22"/>
-        </w:rPr>
-        <w:t xml:space="preserve">posted </w:t>
-      </w:r>
-      <w:r>
-        <w:rPr>
-          <w:rFonts w:cs="Arial"/>
-          <w:szCs w:val="22"/>
-        </w:rPr>
-        <w:t xml:space="preserve">to </w:t>
+        <w:t xml:space="preserve">This manuscript </w:t>
+      </w:r>
+      <w:r>
+        <w:rPr>
+          <w:rFonts w:cs="Arial"/>
+          <w:szCs w:val="22"/>
+        </w:rPr>
+        <w:t xml:space="preserve">was previously </w:t>
+      </w:r>
+      <w:r>
+        <w:rPr>
+          <w:rFonts w:cs="Arial"/>
+          <w:szCs w:val="22"/>
+        </w:rPr>
+        <w:t xml:space="preserve">posted to </w:t>
       </w:r>
       <w:proofErr w:type="spellStart"/>
       <w:r>
@@ -762,14 +736,7 @@
           <w:rFonts w:cs="Arial"/>
           <w:szCs w:val="22"/>
         </w:rPr>
-        <w:t xml:space="preserve"> as a preprint</w:t>
-      </w:r>
-      <w:r>
-        <w:rPr>
-          <w:rFonts w:cs="Arial"/>
-          <w:szCs w:val="22"/>
-        </w:rPr>
-        <w:t xml:space="preserve"> (DOI: </w:t>
+        <w:t xml:space="preserve"> as a preprint (DOI: </w:t>
       </w:r>
       <w:r>
         <w:rPr>
@@ -783,14 +750,7 @@
           <w:rFonts w:cs="Arial"/>
           <w:szCs w:val="22"/>
         </w:rPr>
-        <w:t>)</w:t>
-      </w:r>
-      <w:r>
-        <w:rPr>
-          <w:rFonts w:cs="Arial"/>
-          <w:szCs w:val="22"/>
-        </w:rPr>
-        <w:t>.</w:t>
+        <w:t>). I appreciate the enthusiasm that the two reviewers had for the work. Their comments have helped to tighten the message of the paper, which will increase the impact of the paper. Hopefully, this manuscript is now ready to be accepted for publication!</w:t>
       </w:r>
     </w:p>
     <w:p>
@@ -815,85 +775,7 @@
           <w:rFonts w:cs="Arial"/>
           <w:szCs w:val="22"/>
         </w:rPr>
-        <w:t xml:space="preserve">I have also submitted another manuscript to </w:t>
-      </w:r>
-      <w:proofErr w:type="spellStart"/>
-      <w:r>
-        <w:rPr>
-          <w:rFonts w:cs="Arial"/>
-          <w:i/>
-          <w:iCs/>
-          <w:szCs w:val="22"/>
-        </w:rPr>
-        <w:t>mSphere</w:t>
-      </w:r>
-      <w:proofErr w:type="spellEnd"/>
-      <w:r>
-        <w:rPr>
-          <w:rFonts w:cs="Arial"/>
-          <w:szCs w:val="22"/>
-        </w:rPr>
-        <w:t xml:space="preserve"> that applies normalization approaches that are recommended in more modern studies using a more robust simulation framework (</w:t>
-      </w:r>
-      <w:r>
-        <w:rPr>
-          <w:rFonts w:cs="Arial"/>
-          <w:b/>
-          <w:bCs/>
-          <w:szCs w:val="22"/>
-        </w:rPr>
-        <w:t>Rarefaction is currently the best approach to control for uneven sequencing effort in amplicon sequence analyses</w:t>
-      </w:r>
-      <w:r>
-        <w:rPr>
-          <w:rFonts w:cs="Arial"/>
-          <w:szCs w:val="22"/>
-        </w:rPr>
-        <w:t xml:space="preserve">; </w:t>
-      </w:r>
-      <w:r>
-        <w:rPr>
-          <w:rFonts w:cs="Arial"/>
-          <w:szCs w:val="22"/>
-        </w:rPr>
-        <w:t xml:space="preserve">DOI: </w:t>
-      </w:r>
-      <w:r>
-        <w:rPr>
-          <w:rFonts w:cs="Arial"/>
-          <w:szCs w:val="22"/>
-        </w:rPr>
-        <w:t>10.1101/2023.06.23.546313</w:t>
-      </w:r>
-      <w:r>
-        <w:rPr>
-          <w:rFonts w:cs="Arial"/>
-          <w:b/>
-          <w:bCs/>
-          <w:szCs w:val="22"/>
-        </w:rPr>
-        <w:t>)</w:t>
-      </w:r>
-      <w:r>
-        <w:rPr>
-          <w:rFonts w:cs="Arial"/>
-          <w:szCs w:val="22"/>
-        </w:rPr>
-        <w:t xml:space="preserve">. </w:t>
-      </w:r>
-      <w:r>
-        <w:rPr>
-          <w:rFonts w:cs="Arial"/>
-          <w:szCs w:val="22"/>
-        </w:rPr>
-        <w:t xml:space="preserve">The conclusion from that manuscript is the same as this – rarefaction ought to be used to control for uneven sampling effort. </w:t>
-      </w:r>
-      <w:r>
-        <w:rPr>
-          <w:rFonts w:cs="Arial"/>
-          <w:szCs w:val="22"/>
-        </w:rPr>
-        <w:t>Although these manuscripts touch on the same question, they use different approaches. I feel that both stand on their own as independent manuscripts.</w:t>
+        <w:t>Sincerely,</w:t>
       </w:r>
     </w:p>
     <w:p>
@@ -904,41 +786,17 @@
           <w:szCs w:val="22"/>
         </w:rPr>
       </w:pPr>
-    </w:p>
-    <w:p>
-      <w:pPr>
-        <w:jc w:val="left"/>
-        <w:rPr>
-          <w:rFonts w:cs="Arial"/>
-          <w:szCs w:val="22"/>
-        </w:rPr>
-      </w:pPr>
-      <w:r>
-        <w:rPr>
-          <w:rFonts w:cs="Arial"/>
-          <w:szCs w:val="22"/>
-        </w:rPr>
-        <w:t>Sincerely,</w:t>
-      </w:r>
-    </w:p>
-    <w:p>
-      <w:pPr>
-        <w:jc w:val="left"/>
-        <w:rPr>
-          <w:rFonts w:cs="Arial"/>
-          <w:szCs w:val="22"/>
-        </w:rPr>
-      </w:pPr>
-      <w:r>
-        <w:rPr>
+      <w:r>
+        <w:rPr>
+          <w:rFonts w:cs="Arial"/>
           <w:noProof/>
-          <w:lang w:eastAsia="en-US"/>
+          <w:szCs w:val="22"/>
         </w:rPr>
         <w:drawing>
-          <wp:inline distT="0" distB="0" distL="0" distR="0" wp14:anchorId="37202819" wp14:editId="67AF057F">
-            <wp:extent cx="2174240" cy="629920"/>
-            <wp:effectExtent l="25400" t="0" r="10160" b="0"/>
-            <wp:docPr id="4" name="Picture 4" descr="signature"/>
+          <wp:inline distT="0" distB="0" distL="0" distR="0" wp14:anchorId="5A7A78BC" wp14:editId="4FB93735">
+            <wp:extent cx="1431605" cy="422003"/>
+            <wp:effectExtent l="0" t="0" r="3810" b="0"/>
+            <wp:docPr id="670659785" name="Picture 1" descr="A black and white text&#10;&#10;Description automatically generated"/>
             <wp:cNvGraphicFramePr>
               <a:graphicFrameLocks xmlns:a="http://schemas.openxmlformats.org/drawingml/2006/main" noChangeAspect="1"/>
             </wp:cNvGraphicFramePr>
@@ -946,33 +804,23 @@
               <a:graphicData uri="http://schemas.openxmlformats.org/drawingml/2006/picture">
                 <pic:pic xmlns:pic="http://schemas.openxmlformats.org/drawingml/2006/picture">
                   <pic:nvPicPr>
-                    <pic:cNvPr id="0" name="Picture 1" descr="signature"/>
-                    <pic:cNvPicPr>
-                      <a:picLocks noChangeAspect="1" noChangeArrowheads="1"/>
-                    </pic:cNvPicPr>
+                    <pic:cNvPr id="670659785" name="Picture 1" descr="A black and white text&#10;&#10;Description automatically generated"/>
+                    <pic:cNvPicPr/>
                   </pic:nvPicPr>
                   <pic:blipFill>
                     <a:blip r:embed="rId7"/>
-                    <a:srcRect l="5063" t="5487" r="8861" b="22601"/>
                     <a:stretch>
                       <a:fillRect/>
                     </a:stretch>
                   </pic:blipFill>
-                  <pic:spPr bwMode="auto">
+                  <pic:spPr>
                     <a:xfrm>
                       <a:off x="0" y="0"/>
-                      <a:ext cx="2174240" cy="629920"/>
+                      <a:ext cx="1476240" cy="435160"/>
                     </a:xfrm>
                     <a:prstGeom prst="rect">
                       <a:avLst/>
                     </a:prstGeom>
-                    <a:noFill/>
-                    <a:ln w="9525">
-                      <a:noFill/>
-                      <a:miter lim="800000"/>
-                      <a:headEnd/>
-                      <a:tailEnd/>
-                    </a:ln>
                   </pic:spPr>
                 </pic:pic>
               </a:graphicData>

</xml_diff>